<commit_message>
More data processing for discussion
</commit_message>
<xml_diff>
--- a/reports/Iteration2/Results and Discussion - Iteration2 Draft.docx
+++ b/reports/Iteration2/Results and Discussion - Iteration2 Draft.docx
@@ -17,17 +17,35 @@
       </w:r>
       <w:proofErr w:type="spellEnd"/>
       <w:r>
-        <w:t xml:space="preserve"> [1]. The sentiment analysis had produced the following figure 1, which shows that from the 97257 tweets collected, 52% had a positive sentiment [2].</w:t>
+        <w:t xml:space="preserve"> [1]. The results of the sentiment analysis had produced in Figure 1 and Figure 2, both are pie graphs showing the proportion of Twitter tweets that were associated with “Bored Ape Yacht Club” during a specific period, that were classified as Positive, Negative, or Neutral. About half of the tweets were classified as Positive.</w:t>
+      </w:r>
+      <w:r>
+        <w:t xml:space="preserve"> Furthermore, in our future iterations, we are planning more exploratory analyses to see if there is a relationship between tweet sentiment and other factors.</w:t>
       </w:r>
     </w:p>
     <w:p>
       <w:r>
-        <w:t>In addition to Twitter tweets, market data for the top 21 NFT collections per month was scraped from [3]. This data was analyzed only for the “Bored Ape Yacht Club” Collection for June and July 2021[4]. The data were analyzed and are presented in Table 1. The data shows that for the two months, 17228 transactions occurred with a total sale price of $101,810,739.25.</w:t>
+        <w:t>In addition to Twitter tweets, market data for the top 21 NFT collections per month was scraped from [3]. This data was analyzed only for the “Bored Ape Yacht Club” Collection for June and July 2021[4]. The data were analyzed and are presented in Table 1.</w:t>
       </w:r>
     </w:p>
     <w:p>
       <w:r>
-        <w:t>The above results were concluded using descriptive analyses with a sample. In further iterations, we plan to expand the descriptive analyses to include our total dataset. With those, we will be able to conduct some causal analyses to see if Twitter tweets do affect the sales of NFT collections.</w:t>
+        <w:t>During that limited period from June 2021 and July 2021, Tweets about Bored Ape Yacht Club decreased by 10.4%</w:t>
+      </w:r>
+      <w:r>
+        <w:t>. Similarly, the total sales per month dropped by 9.2</w:t>
+      </w:r>
+      <w:r>
+        <w:t>%. Thus, showing a possible relationship between the total tweets per month and the total sales per month. The sample size is too small to provide</w:t>
+      </w:r>
+      <w:r>
+        <w:t xml:space="preserve"> any strong </w:t>
+      </w:r>
+      <w:r>
+        <w:t>conclusions, but it shows promise for our future analyses.</w:t>
+      </w:r>
+      <w:r>
+        <w:t xml:space="preserve"> </w:t>
       </w:r>
     </w:p>
     <w:p/>
@@ -40,9 +58,9 @@
           <w:noProof/>
         </w:rPr>
         <w:drawing>
-          <wp:inline distT="0" distB="0" distL="0" distR="0" wp14:anchorId="7AABF102" wp14:editId="013E46E0">
-            <wp:extent cx="3421380" cy="3657600"/>
-            <wp:effectExtent l="0" t="0" r="7620" b="0"/>
+          <wp:inline distT="0" distB="0" distL="0" distR="0" wp14:anchorId="7AABF102" wp14:editId="5F78C24D">
+            <wp:extent cx="3017520" cy="3225857"/>
+            <wp:effectExtent l="0" t="0" r="0" b="0"/>
             <wp:docPr id="1" name="Picture 1" descr="Chart, pie chart&#10;&#10;Description automatically generated"/>
             <wp:cNvGraphicFramePr>
               <a:graphicFrameLocks xmlns:a="http://schemas.openxmlformats.org/drawingml/2006/main" noChangeAspect="1"/>
@@ -69,7 +87,7 @@
                   <pic:spPr>
                     <a:xfrm>
                       <a:off x="0" y="0"/>
-                      <a:ext cx="3421380" cy="3657600"/>
+                      <a:ext cx="3040417" cy="3250334"/>
                     </a:xfrm>
                     <a:prstGeom prst="rect">
                       <a:avLst/>
@@ -155,6 +173,141 @@
     <w:p/>
     <w:p/>
     <w:p/>
+    <w:p/>
+    <w:p/>
+    <w:p/>
+    <w:p/>
+    <w:p/>
+    <w:p>
+      <w:r>
+        <w:rPr>
+          <w:noProof/>
+        </w:rPr>
+        <w:drawing>
+          <wp:inline distT="0" distB="0" distL="0" distR="0" wp14:anchorId="056C4E31" wp14:editId="30F61577">
+            <wp:extent cx="2841324" cy="3037495"/>
+            <wp:effectExtent l="0" t="0" r="0" b="0"/>
+            <wp:docPr id="2" name="Picture 2" descr="Chart, pie chart&#10;&#10;Description automatically generated"/>
+            <wp:cNvGraphicFramePr>
+              <a:graphicFrameLocks xmlns:a="http://schemas.openxmlformats.org/drawingml/2006/main" noChangeAspect="1"/>
+            </wp:cNvGraphicFramePr>
+            <a:graphic xmlns:a="http://schemas.openxmlformats.org/drawingml/2006/main">
+              <a:graphicData uri="http://schemas.openxmlformats.org/drawingml/2006/picture">
+                <pic:pic xmlns:pic="http://schemas.openxmlformats.org/drawingml/2006/picture">
+                  <pic:nvPicPr>
+                    <pic:cNvPr id="2" name="Picture 2" descr="Chart, pie chart&#10;&#10;Description automatically generated"/>
+                    <pic:cNvPicPr/>
+                  </pic:nvPicPr>
+                  <pic:blipFill>
+                    <a:blip r:embed="rId5">
+                      <a:extLst>
+                        <a:ext uri="{28A0092B-C50C-407E-A947-70E740481C1C}">
+                          <a14:useLocalDpi xmlns:a14="http://schemas.microsoft.com/office/drawing/2010/main" val="0"/>
+                        </a:ext>
+                      </a:extLst>
+                    </a:blip>
+                    <a:stretch>
+                      <a:fillRect/>
+                    </a:stretch>
+                  </pic:blipFill>
+                  <pic:spPr>
+                    <a:xfrm>
+                      <a:off x="0" y="0"/>
+                      <a:ext cx="2862907" cy="3060568"/>
+                    </a:xfrm>
+                    <a:prstGeom prst="rect">
+                      <a:avLst/>
+                    </a:prstGeom>
+                  </pic:spPr>
+                </pic:pic>
+              </a:graphicData>
+            </a:graphic>
+          </wp:inline>
+        </w:drawing>
+      </w:r>
+      <w:r>
+        <w:rPr>
+          <w:noProof/>
+        </w:rPr>
+        <w:drawing>
+          <wp:inline distT="0" distB="0" distL="0" distR="0" wp14:anchorId="3001D27E" wp14:editId="5C029DD2">
+            <wp:extent cx="2865120" cy="3062933"/>
+            <wp:effectExtent l="0" t="0" r="0" b="0"/>
+            <wp:docPr id="3" name="Picture 3" descr="Chart, pie chart&#10;&#10;Description automatically generated"/>
+            <wp:cNvGraphicFramePr>
+              <a:graphicFrameLocks xmlns:a="http://schemas.openxmlformats.org/drawingml/2006/main" noChangeAspect="1"/>
+            </wp:cNvGraphicFramePr>
+            <a:graphic xmlns:a="http://schemas.openxmlformats.org/drawingml/2006/main">
+              <a:graphicData uri="http://schemas.openxmlformats.org/drawingml/2006/picture">
+                <pic:pic xmlns:pic="http://schemas.openxmlformats.org/drawingml/2006/picture">
+                  <pic:nvPicPr>
+                    <pic:cNvPr id="3" name="Picture 3" descr="Chart, pie chart&#10;&#10;Description automatically generated"/>
+                    <pic:cNvPicPr/>
+                  </pic:nvPicPr>
+                  <pic:blipFill>
+                    <a:blip r:embed="rId6">
+                      <a:extLst>
+                        <a:ext uri="{28A0092B-C50C-407E-A947-70E740481C1C}">
+                          <a14:useLocalDpi xmlns:a14="http://schemas.microsoft.com/office/drawing/2010/main" val="0"/>
+                        </a:ext>
+                      </a:extLst>
+                    </a:blip>
+                    <a:stretch>
+                      <a:fillRect/>
+                    </a:stretch>
+                  </pic:blipFill>
+                  <pic:spPr>
+                    <a:xfrm>
+                      <a:off x="0" y="0"/>
+                      <a:ext cx="2873138" cy="3071505"/>
+                    </a:xfrm>
+                    <a:prstGeom prst="rect">
+                      <a:avLst/>
+                    </a:prstGeom>
+                  </pic:spPr>
+                </pic:pic>
+              </a:graphicData>
+            </a:graphic>
+          </wp:inline>
+        </w:drawing>
+      </w:r>
+    </w:p>
+    <w:p/>
+    <w:p>
+      <w:r>
+        <w:rPr>
+          <w:i/>
+          <w:iCs/>
+        </w:rPr>
+        <w:t>Figure 2</w:t>
+      </w:r>
+      <w:r>
+        <w:rPr>
+          <w:i/>
+          <w:iCs/>
+        </w:rPr>
+        <w:t>:</w:t>
+      </w:r>
+      <w:r>
+        <w:t xml:space="preserve"> </w:t>
+      </w:r>
+      <w:r>
+        <w:t>Sentiment Analysis of tweets for Bored Ape Yacht Club NFT collection for the month of June – 2021 (Left) and July 2021 (Right). Both charts show the proportion of tweets that had been classified as Negative, Positive or Neutral Tweets</w:t>
+      </w:r>
+      <w:r>
+        <w:t xml:space="preserve"> for that given month.</w:t>
+      </w:r>
+    </w:p>
+    <w:p/>
+    <w:p/>
+    <w:p/>
+    <w:p/>
+    <w:p/>
+    <w:p/>
+    <w:p/>
+    <w:p/>
+    <w:p/>
+    <w:p/>
     <w:p>
       <w:pPr>
         <w:jc w:val="center"/>
@@ -184,27 +337,56 @@
         <w:tblLook w:val="04A0" w:firstRow="1" w:lastRow="0" w:firstColumn="1" w:lastColumn="0" w:noHBand="0" w:noVBand="1"/>
       </w:tblPr>
       <w:tblGrid>
-        <w:gridCol w:w="4675"/>
-        <w:gridCol w:w="4675"/>
+        <w:gridCol w:w="1950"/>
+        <w:gridCol w:w="1712"/>
+        <w:gridCol w:w="1920"/>
+        <w:gridCol w:w="1784"/>
+        <w:gridCol w:w="1984"/>
       </w:tblGrid>
       <w:tr>
         <w:tc>
           <w:tcPr>
-            <w:tcW w:w="4675" w:type="dxa"/>
-          </w:tcPr>
-          <w:p>
-            <w:r>
-              <w:t>Total Unique Buyers</w:t>
-            </w:r>
-          </w:p>
-        </w:tc>
-        <w:tc>
-          <w:tcPr>
-            <w:tcW w:w="4675" w:type="dxa"/>
-          </w:tcPr>
-          <w:p>
-            <w:r>
-              <w:t>7178</w:t>
+            <w:tcW w:w="1950" w:type="dxa"/>
+          </w:tcPr>
+          <w:p/>
+        </w:tc>
+        <w:tc>
+          <w:tcPr>
+            <w:tcW w:w="1712" w:type="dxa"/>
+          </w:tcPr>
+          <w:p>
+            <w:r>
+              <w:t>June 2021</w:t>
+            </w:r>
+          </w:p>
+        </w:tc>
+        <w:tc>
+          <w:tcPr>
+            <w:tcW w:w="1920" w:type="dxa"/>
+          </w:tcPr>
+          <w:p>
+            <w:r>
+              <w:t>July 2021</w:t>
+            </w:r>
+          </w:p>
+        </w:tc>
+        <w:tc>
+          <w:tcPr>
+            <w:tcW w:w="1784" w:type="dxa"/>
+          </w:tcPr>
+          <w:p>
+            <w:r>
+              <w:t>Total</w:t>
+            </w:r>
+          </w:p>
+        </w:tc>
+        <w:tc>
+          <w:tcPr>
+            <w:tcW w:w="1984" w:type="dxa"/>
+          </w:tcPr>
+          <w:p>
+            <w:r>
+              <w:t>Change June – July 2021</w:t>
             </w:r>
           </w:p>
         </w:tc>
@@ -212,21 +394,54 @@
       <w:tr>
         <w:tc>
           <w:tcPr>
-            <w:tcW w:w="4675" w:type="dxa"/>
-          </w:tcPr>
-          <w:p>
-            <w:r>
-              <w:t>Total Transactions</w:t>
-            </w:r>
-          </w:p>
-        </w:tc>
-        <w:tc>
-          <w:tcPr>
-            <w:tcW w:w="4675" w:type="dxa"/>
-          </w:tcPr>
-          <w:p>
-            <w:r>
-              <w:t>17228</w:t>
+            <w:tcW w:w="1950" w:type="dxa"/>
+          </w:tcPr>
+          <w:p>
+            <w:r>
+              <w:t>Total Unique Buyers</w:t>
+            </w:r>
+          </w:p>
+        </w:tc>
+        <w:tc>
+          <w:tcPr>
+            <w:tcW w:w="1712" w:type="dxa"/>
+          </w:tcPr>
+          <w:p>
+            <w:r>
+              <w:t>2347</w:t>
+            </w:r>
+          </w:p>
+        </w:tc>
+        <w:tc>
+          <w:tcPr>
+            <w:tcW w:w="1920" w:type="dxa"/>
+          </w:tcPr>
+          <w:p>
+            <w:r>
+              <w:t>1538</w:t>
+            </w:r>
+          </w:p>
+        </w:tc>
+        <w:tc>
+          <w:tcPr>
+            <w:tcW w:w="1784" w:type="dxa"/>
+          </w:tcPr>
+          <w:p>
+            <w:r>
+              <w:t>7178</w:t>
+            </w:r>
+          </w:p>
+        </w:tc>
+        <w:tc>
+          <w:tcPr>
+            <w:tcW w:w="1984" w:type="dxa"/>
+          </w:tcPr>
+          <w:p>
+            <w:r>
+              <w:t>-52.6</w:t>
+            </w:r>
+            <w:r>
+              <w:t>%</w:t>
             </w:r>
           </w:p>
         </w:tc>
@@ -234,21 +449,54 @@
       <w:tr>
         <w:tc>
           <w:tcPr>
-            <w:tcW w:w="4675" w:type="dxa"/>
-          </w:tcPr>
-          <w:p>
-            <w:r>
-              <w:t>Total Sales in USD</w:t>
-            </w:r>
-          </w:p>
-        </w:tc>
-        <w:tc>
-          <w:tcPr>
-            <w:tcW w:w="4675" w:type="dxa"/>
-          </w:tcPr>
-          <w:p>
-            <w:r>
-              <w:t>$101,810,739.25</w:t>
+            <w:tcW w:w="1950" w:type="dxa"/>
+          </w:tcPr>
+          <w:p>
+            <w:r>
+              <w:t>Total Transactions</w:t>
+            </w:r>
+          </w:p>
+        </w:tc>
+        <w:tc>
+          <w:tcPr>
+            <w:tcW w:w="1712" w:type="dxa"/>
+          </w:tcPr>
+          <w:p>
+            <w:r>
+              <w:t>5897</w:t>
+            </w:r>
+          </w:p>
+        </w:tc>
+        <w:tc>
+          <w:tcPr>
+            <w:tcW w:w="1920" w:type="dxa"/>
+          </w:tcPr>
+          <w:p>
+            <w:r>
+              <w:t>2929</w:t>
+            </w:r>
+          </w:p>
+        </w:tc>
+        <w:tc>
+          <w:tcPr>
+            <w:tcW w:w="1784" w:type="dxa"/>
+          </w:tcPr>
+          <w:p>
+            <w:r>
+              <w:t>17228</w:t>
+            </w:r>
+          </w:p>
+        </w:tc>
+        <w:tc>
+          <w:tcPr>
+            <w:tcW w:w="1984" w:type="dxa"/>
+          </w:tcPr>
+          <w:p>
+            <w:r>
+              <w:t>-101</w:t>
+            </w:r>
+            <w:r>
+              <w:t>%</w:t>
             </w:r>
           </w:p>
         </w:tc>
@@ -256,33 +504,54 @@
       <w:tr>
         <w:tc>
           <w:tcPr>
-            <w:tcW w:w="4675" w:type="dxa"/>
-          </w:tcPr>
-          <w:p>
-            <w:r>
-              <w:t>Average Sale Price per Transaction</w:t>
-            </w:r>
-          </w:p>
-        </w:tc>
-        <w:tc>
-          <w:tcPr>
-            <w:tcW w:w="4675" w:type="dxa"/>
-          </w:tcPr>
-          <w:p>
-            <w:r>
-              <w:t>$</w:t>
-            </w:r>
-            <w:r>
-              <w:t>5</w:t>
-            </w:r>
-            <w:r>
-              <w:t>,</w:t>
-            </w:r>
-            <w:r>
-              <w:t>909.6</w:t>
-            </w:r>
-            <w:r>
-              <w:t>1</w:t>
+            <w:tcW w:w="1950" w:type="dxa"/>
+          </w:tcPr>
+          <w:p>
+            <w:r>
+              <w:t>Total Sales in USD</w:t>
+            </w:r>
+          </w:p>
+        </w:tc>
+        <w:tc>
+          <w:tcPr>
+            <w:tcW w:w="1712" w:type="dxa"/>
+          </w:tcPr>
+          <w:p>
+            <w:r>
+              <w:t>$44,053,129.49</w:t>
+            </w:r>
+          </w:p>
+        </w:tc>
+        <w:tc>
+          <w:tcPr>
+            <w:tcW w:w="1920" w:type="dxa"/>
+          </w:tcPr>
+          <w:p>
+            <w:r>
+              <w:t>$40,330,935.38</w:t>
+            </w:r>
+          </w:p>
+        </w:tc>
+        <w:tc>
+          <w:tcPr>
+            <w:tcW w:w="1784" w:type="dxa"/>
+          </w:tcPr>
+          <w:p>
+            <w:r>
+              <w:t>$101,810,739.25</w:t>
+            </w:r>
+          </w:p>
+        </w:tc>
+        <w:tc>
+          <w:tcPr>
+            <w:tcW w:w="1984" w:type="dxa"/>
+          </w:tcPr>
+          <w:p>
+            <w:r>
+              <w:t>-9.2</w:t>
+            </w:r>
+            <w:r>
+              <w:t>%</w:t>
             </w:r>
           </w:p>
         </w:tc>
@@ -290,21 +559,75 @@
       <w:tr>
         <w:tc>
           <w:tcPr>
-            <w:tcW w:w="4675" w:type="dxa"/>
-          </w:tcPr>
-          <w:p>
-            <w:r>
-              <w:t>Total Twitter Tweets</w:t>
-            </w:r>
-          </w:p>
-        </w:tc>
-        <w:tc>
-          <w:tcPr>
-            <w:tcW w:w="4675" w:type="dxa"/>
-          </w:tcPr>
-          <w:p>
-            <w:r>
-              <w:t>97257</w:t>
+            <w:tcW w:w="1950" w:type="dxa"/>
+          </w:tcPr>
+          <w:p>
+            <w:r>
+              <w:t>Average Sale Price per Transaction</w:t>
+            </w:r>
+          </w:p>
+        </w:tc>
+        <w:tc>
+          <w:tcPr>
+            <w:tcW w:w="1712" w:type="dxa"/>
+          </w:tcPr>
+          <w:p>
+            <w:r>
+              <w:t>$7</w:t>
+            </w:r>
+            <w:r>
+              <w:t>,</w:t>
+            </w:r>
+            <w:r>
+              <w:t>470.43</w:t>
+            </w:r>
+          </w:p>
+        </w:tc>
+        <w:tc>
+          <w:tcPr>
+            <w:tcW w:w="1920" w:type="dxa"/>
+          </w:tcPr>
+          <w:p>
+            <w:r>
+              <w:t>$13</w:t>
+            </w:r>
+            <w:r>
+              <w:t>,</w:t>
+            </w:r>
+            <w:r>
+              <w:t>769.52</w:t>
+            </w:r>
+          </w:p>
+        </w:tc>
+        <w:tc>
+          <w:tcPr>
+            <w:tcW w:w="1784" w:type="dxa"/>
+          </w:tcPr>
+          <w:p>
+            <w:r>
+              <w:t>$</w:t>
+            </w:r>
+            <w:r>
+              <w:t>21</w:t>
+            </w:r>
+            <w:r>
+              <w:t>,</w:t>
+            </w:r>
+            <w:r>
+              <w:t>720.48</w:t>
+            </w:r>
+          </w:p>
+        </w:tc>
+        <w:tc>
+          <w:tcPr>
+            <w:tcW w:w="1984" w:type="dxa"/>
+          </w:tcPr>
+          <w:p>
+            <w:r>
+              <w:t>45.8</w:t>
+            </w:r>
+            <w:r>
+              <w:t>%</w:t>
             </w:r>
           </w:p>
         </w:tc>
@@ -312,30 +635,118 @@
       <w:tr>
         <w:tc>
           <w:tcPr>
-            <w:tcW w:w="4675" w:type="dxa"/>
-          </w:tcPr>
-          <w:p>
-            <w:r>
-              <w:t xml:space="preserve">Price per tweet </w:t>
-            </w:r>
-          </w:p>
-        </w:tc>
-        <w:tc>
-          <w:tcPr>
-            <w:tcW w:w="4675" w:type="dxa"/>
-          </w:tcPr>
-          <w:p>
-            <w:r>
-              <w:t>$</w:t>
-            </w:r>
-            <w:r>
-              <w:t>1</w:t>
-            </w:r>
-            <w:r>
-              <w:t>,</w:t>
-            </w:r>
-            <w:r>
-              <w:t>046.82</w:t>
+            <w:tcW w:w="1950" w:type="dxa"/>
+          </w:tcPr>
+          <w:p>
+            <w:r>
+              <w:t>Total Twitter Tweets</w:t>
+            </w:r>
+          </w:p>
+        </w:tc>
+        <w:tc>
+          <w:tcPr>
+            <w:tcW w:w="1712" w:type="dxa"/>
+          </w:tcPr>
+          <w:p>
+            <w:r>
+              <w:t>51041</w:t>
+            </w:r>
+          </w:p>
+        </w:tc>
+        <w:tc>
+          <w:tcPr>
+            <w:tcW w:w="1920" w:type="dxa"/>
+          </w:tcPr>
+          <w:p>
+            <w:r>
+              <w:t>46216</w:t>
+            </w:r>
+          </w:p>
+        </w:tc>
+        <w:tc>
+          <w:tcPr>
+            <w:tcW w:w="1784" w:type="dxa"/>
+          </w:tcPr>
+          <w:p>
+            <w:r>
+              <w:t>97257</w:t>
+            </w:r>
+          </w:p>
+        </w:tc>
+        <w:tc>
+          <w:tcPr>
+            <w:tcW w:w="1984" w:type="dxa"/>
+          </w:tcPr>
+          <w:p>
+            <w:r>
+              <w:t>-</w:t>
+            </w:r>
+            <w:r>
+              <w:t>10.4</w:t>
+            </w:r>
+            <w:r>
+              <w:t>%</w:t>
+            </w:r>
+          </w:p>
+        </w:tc>
+      </w:tr>
+      <w:tr>
+        <w:tc>
+          <w:tcPr>
+            <w:tcW w:w="1950" w:type="dxa"/>
+          </w:tcPr>
+          <w:p>
+            <w:r>
+              <w:t>Av</w:t>
+            </w:r>
+            <w:r>
+              <w:t xml:space="preserve">erage </w:t>
+            </w:r>
+            <w:r>
+              <w:t xml:space="preserve"> sale price per tweet </w:t>
+            </w:r>
+          </w:p>
+        </w:tc>
+        <w:tc>
+          <w:tcPr>
+            <w:tcW w:w="1712" w:type="dxa"/>
+          </w:tcPr>
+          <w:p>
+            <w:r>
+              <w:t>$8</w:t>
+            </w:r>
+            <w:r>
+              <w:t>63.09</w:t>
+            </w:r>
+          </w:p>
+        </w:tc>
+        <w:tc>
+          <w:tcPr>
+            <w:tcW w:w="1920" w:type="dxa"/>
+          </w:tcPr>
+          <w:p>
+            <w:r>
+              <w:t>$872.66</w:t>
+            </w:r>
+          </w:p>
+        </w:tc>
+        <w:tc>
+          <w:tcPr>
+            <w:tcW w:w="1784" w:type="dxa"/>
+          </w:tcPr>
+          <w:p>
+            <w:r>
+              <w:t>$867.64</w:t>
+            </w:r>
+          </w:p>
+        </w:tc>
+        <w:tc>
+          <w:tcPr>
+            <w:tcW w:w="1984" w:type="dxa"/>
+          </w:tcPr>
+          <w:p>
+            <w:r>
+              <w:t>1.1%</w:t>
             </w:r>
           </w:p>
         </w:tc>
@@ -351,10 +762,7 @@
         <w:ind w:left="567" w:hanging="567"/>
       </w:pPr>
       <w:r>
-        <w:t>[1]</w:t>
-      </w:r>
-      <w:r>
-        <w:t xml:space="preserve">N. Kumar, “Twitter sentiment analysis using Python,” </w:t>
+        <w:t xml:space="preserve">[1]N. Kumar, “Twitter sentiment analysis using Python,” </w:t>
       </w:r>
       <w:proofErr w:type="spellStart"/>
       <w:r>
@@ -375,10 +783,7 @@
         <w:ind w:left="567" w:hanging="567"/>
       </w:pPr>
       <w:r>
-        <w:t>[2]</w:t>
-      </w:r>
-      <w:r>
-        <w:t>K. Fox, “</w:t>
+        <w:t>[2]K. Fox, “</w:t>
       </w:r>
       <w:proofErr w:type="spellStart"/>
       <w:r>
@@ -441,10 +846,7 @@
         <w:ind w:left="567" w:hanging="567"/>
       </w:pPr>
       <w:r>
-        <w:t xml:space="preserve">[4] </w:t>
-      </w:r>
-      <w:r>
-        <w:t>K. Fox, “</w:t>
+        <w:t>[4] K. Fox, “</w:t>
       </w:r>
       <w:proofErr w:type="spellStart"/>
       <w:r>

</xml_diff>